<commit_message>
update berkas dan revisi laporan
</commit_message>
<xml_diff>
--- a/Berkas Daftar Sidang/Berkas Ujian Tugas Akhir/Form-03_Penilaian_Ujian_Tugas_Akhir_AnggotaPenguji.docx
+++ b/Berkas Daftar Sidang/Berkas Ujian Tugas Akhir/Form-03_Penilaian_Ujian_Tugas_Akhir_AnggotaPenguji.docx
@@ -19,8 +19,6 @@
         </w:rPr>
         <w:t>KEMENTERIAN PENDIDIKAN DAN KEBUDAYAAN</w:t>
       </w:r>
-      <w:bookmarkStart w:id="0" w:name="_GoBack"/>
-      <w:bookmarkEnd w:id="0"/>
       <w:r>
         <w:rPr>
           <w:sz w:val="27"/>
@@ -194,7 +192,9 @@
       <w:r>
         <w:rPr>
           <w:noProof/>
-        </w:rPr>
+          <w:lang w:val="id-ID" w:eastAsia="id-ID"/>
+        </w:rPr>
+        <w:lastRenderedPageBreak/>
         <w:drawing>
           <wp:anchor distT="0" distB="0" distL="114300" distR="114300" simplePos="0" relativeHeight="251657216" behindDoc="1" locked="0" layoutInCell="1" allowOverlap="1">
             <wp:simplePos x="0" y="0"/>
@@ -258,6 +258,7 @@
       <w:r>
         <w:rPr>
           <w:noProof/>
+          <w:lang w:val="id-ID" w:eastAsia="id-ID"/>
         </w:rPr>
         <mc:AlternateContent>
           <mc:Choice Requires="wpg">
@@ -529,21 +530,20 @@
         </w:rPr>
         <w:t xml:space="preserve"> </w:t>
       </w:r>
-      <w:proofErr w:type="spellStart"/>
-      <w:r>
-        <w:rPr>
-          <w:sz w:val="23"/>
-          <w:szCs w:val="23"/>
-        </w:rPr>
-        <w:t>Mahasiswa</w:t>
-      </w:r>
-      <w:proofErr w:type="spellEnd"/>
-      <w:r>
-        <w:rPr>
-          <w:sz w:val="23"/>
-          <w:szCs w:val="23"/>
-        </w:rPr>
-        <w:t xml:space="preserve">   </w:t>
+      <w:r>
+        <w:rPr>
+          <w:sz w:val="23"/>
+          <w:szCs w:val="23"/>
+        </w:rPr>
+        <w:t xml:space="preserve">Mahasiswa  </w:t>
+      </w:r>
+      <w:proofErr w:type="gramStart"/>
+      <w:r>
+        <w:rPr>
+          <w:sz w:val="23"/>
+          <w:szCs w:val="23"/>
+        </w:rPr>
+        <w:t xml:space="preserve"> </w:t>
       </w:r>
       <w:r>
         <w:rPr>
@@ -560,6 +560,7 @@
         </w:rPr>
         <w:t>:</w:t>
       </w:r>
+      <w:proofErr w:type="gramEnd"/>
       <w:r>
         <w:rPr>
           <w:spacing w:val="-22"/>
@@ -567,6 +568,14 @@
           <w:szCs w:val="23"/>
         </w:rPr>
         <w:t xml:space="preserve"> </w:t>
+      </w:r>
+      <w:r>
+        <w:rPr>
+          <w:spacing w:val="5"/>
+          <w:sz w:val="23"/>
+          <w:szCs w:val="23"/>
+        </w:rPr>
+        <w:t>I Made Wardana</w:t>
       </w:r>
     </w:p>
     <w:p>
@@ -583,7 +592,15 @@
           <w:sz w:val="23"/>
           <w:szCs w:val="23"/>
         </w:rPr>
-        <w:t xml:space="preserve">NIM                        </w:t>
+        <w:t xml:space="preserve">NIM                       </w:t>
+      </w:r>
+      <w:proofErr w:type="gramStart"/>
+      <w:r>
+        <w:rPr>
+          <w:sz w:val="23"/>
+          <w:szCs w:val="23"/>
+        </w:rPr>
+        <w:t xml:space="preserve"> </w:t>
       </w:r>
       <w:r>
         <w:rPr>
@@ -600,6 +617,7 @@
         </w:rPr>
         <w:t>:</w:t>
       </w:r>
+      <w:proofErr w:type="gramEnd"/>
       <w:r>
         <w:rPr>
           <w:spacing w:val="-22"/>
@@ -607,6 +625,14 @@
           <w:szCs w:val="23"/>
         </w:rPr>
         <w:t xml:space="preserve"> </w:t>
+      </w:r>
+      <w:r>
+        <w:rPr>
+          <w:spacing w:val="5"/>
+          <w:sz w:val="23"/>
+          <w:szCs w:val="23"/>
+        </w:rPr>
+        <w:t>1608561029</w:t>
       </w:r>
     </w:p>
     <w:p>
@@ -622,13 +648,12 @@
     <w:p>
       <w:pPr>
         <w:spacing w:before="28" w:line="265" w:lineRule="auto"/>
-        <w:ind w:left="114" w:right="3658"/>
-        <w:rPr>
-          <w:sz w:val="23"/>
-          <w:szCs w:val="23"/>
-        </w:rPr>
-      </w:pPr>
-      <w:proofErr w:type="spellStart"/>
+        <w:ind w:left="114" w:right="2829"/>
+        <w:rPr>
+          <w:sz w:val="23"/>
+          <w:szCs w:val="23"/>
+        </w:rPr>
+      </w:pPr>
       <w:r>
         <w:rPr>
           <w:sz w:val="23"/>
@@ -636,7 +661,6 @@
         </w:rPr>
         <w:t>Pembimbing</w:t>
       </w:r>
-      <w:proofErr w:type="spellEnd"/>
       <w:r>
         <w:rPr>
           <w:spacing w:val="13"/>
@@ -650,7 +674,15 @@
           <w:sz w:val="23"/>
           <w:szCs w:val="23"/>
         </w:rPr>
-        <w:t xml:space="preserve">I        </w:t>
+        <w:t xml:space="preserve">I       </w:t>
+      </w:r>
+      <w:proofErr w:type="gramStart"/>
+      <w:r>
+        <w:rPr>
+          <w:sz w:val="23"/>
+          <w:szCs w:val="23"/>
+        </w:rPr>
+        <w:t xml:space="preserve"> </w:t>
       </w:r>
       <w:r>
         <w:rPr>
@@ -666,6 +698,30 @@
           <w:szCs w:val="23"/>
         </w:rPr>
         <w:t>:</w:t>
+      </w:r>
+      <w:proofErr w:type="gramEnd"/>
+      <w:r>
+        <w:rPr>
+          <w:sz w:val="23"/>
+          <w:szCs w:val="23"/>
+        </w:rPr>
+        <w:t xml:space="preserve">  </w:t>
+      </w:r>
+      <w:r>
+        <w:rPr>
+          <w:spacing w:val="5"/>
+          <w:sz w:val="23"/>
+          <w:szCs w:val="23"/>
+        </w:rPr>
+        <w:t>Cokorda Rai Adi Pramatha, S.T., M.M., Ph.D</w:t>
+      </w:r>
+      <w:r>
+        <w:rPr>
+          <w:spacing w:val="5"/>
+          <w:sz w:val="23"/>
+          <w:szCs w:val="23"/>
+        </w:rPr>
+        <w:t>.</w:t>
       </w:r>
     </w:p>
     <w:p>
@@ -677,7 +733,6 @@
           <w:szCs w:val="23"/>
         </w:rPr>
       </w:pPr>
-      <w:proofErr w:type="spellStart"/>
       <w:r>
         <w:rPr>
           <w:sz w:val="23"/>
@@ -685,7 +740,6 @@
         </w:rPr>
         <w:t>Pembimbing</w:t>
       </w:r>
-      <w:proofErr w:type="spellEnd"/>
       <w:r>
         <w:rPr>
           <w:spacing w:val="13"/>
@@ -699,7 +753,15 @@
           <w:sz w:val="23"/>
           <w:szCs w:val="23"/>
         </w:rPr>
-        <w:t xml:space="preserve">II       </w:t>
+        <w:t xml:space="preserve">II      </w:t>
+      </w:r>
+      <w:proofErr w:type="gramStart"/>
+      <w:r>
+        <w:rPr>
+          <w:sz w:val="23"/>
+          <w:szCs w:val="23"/>
+        </w:rPr>
+        <w:t xml:space="preserve"> </w:t>
       </w:r>
       <w:r>
         <w:rPr>
@@ -715,6 +777,21 @@
           <w:szCs w:val="23"/>
         </w:rPr>
         <w:t>:</w:t>
+      </w:r>
+      <w:proofErr w:type="gramEnd"/>
+      <w:r>
+        <w:rPr>
+          <w:sz w:val="23"/>
+          <w:szCs w:val="23"/>
+        </w:rPr>
+        <w:t xml:space="preserve">  </w:t>
+      </w:r>
+      <w:r>
+        <w:rPr>
+          <w:sz w:val="23"/>
+          <w:szCs w:val="23"/>
+        </w:rPr>
+        <w:t>Ida Bagus Gede Dwidasmara, S.Kom., M.Cs.</w:t>
       </w:r>
     </w:p>
     <w:p>
@@ -722,11 +799,11 @@
         <w:spacing w:before="1"/>
         <w:ind w:left="114"/>
         <w:rPr>
-          <w:sz w:val="23"/>
-          <w:szCs w:val="23"/>
-        </w:rPr>
-      </w:pPr>
-      <w:proofErr w:type="spellStart"/>
+          <w:spacing w:val="5"/>
+          <w:sz w:val="23"/>
+          <w:szCs w:val="23"/>
+        </w:rPr>
+      </w:pPr>
       <w:r>
         <w:rPr>
           <w:sz w:val="23"/>
@@ -734,7 +811,6 @@
         </w:rPr>
         <w:t>Judul</w:t>
       </w:r>
-      <w:proofErr w:type="spellEnd"/>
       <w:r>
         <w:rPr>
           <w:spacing w:val="6"/>
@@ -743,7 +819,6 @@
         </w:rPr>
         <w:t xml:space="preserve"> </w:t>
       </w:r>
-      <w:proofErr w:type="spellStart"/>
       <w:r>
         <w:rPr>
           <w:sz w:val="23"/>
@@ -751,7 +826,6 @@
         </w:rPr>
         <w:t>Tugas</w:t>
       </w:r>
-      <w:proofErr w:type="spellEnd"/>
       <w:r>
         <w:rPr>
           <w:spacing w:val="7"/>
@@ -760,22 +834,13 @@
         </w:rPr>
         <w:t xml:space="preserve"> </w:t>
       </w:r>
-      <w:proofErr w:type="spellStart"/>
       <w:proofErr w:type="gramStart"/>
       <w:r>
         <w:rPr>
           <w:sz w:val="23"/>
           <w:szCs w:val="23"/>
         </w:rPr>
-        <w:t>Akhir</w:t>
-      </w:r>
-      <w:proofErr w:type="spellEnd"/>
-      <w:r>
-        <w:rPr>
-          <w:sz w:val="23"/>
-          <w:szCs w:val="23"/>
-        </w:rPr>
-        <w:t xml:space="preserve"> </w:t>
+        <w:t xml:space="preserve">Akhir </w:t>
       </w:r>
       <w:r>
         <w:rPr>
@@ -799,7 +864,65 @@
           <w:sz w:val="23"/>
           <w:szCs w:val="23"/>
         </w:rPr>
-        <w:t xml:space="preserve"> </w:t>
+        <w:t xml:space="preserve">   </w:t>
+      </w:r>
+      <w:r>
+        <w:rPr>
+          <w:spacing w:val="5"/>
+          <w:sz w:val="23"/>
+          <w:szCs w:val="23"/>
+        </w:rPr>
+        <w:t>Implementasi Ontologi Semantik pada Rancang Bangun Sistem</w:t>
+      </w:r>
+      <w:r>
+        <w:rPr>
+          <w:spacing w:val="5"/>
+          <w:sz w:val="23"/>
+          <w:szCs w:val="23"/>
+        </w:rPr>
+        <w:t xml:space="preserve"> </w:t>
+      </w:r>
+      <w:r>
+        <w:rPr>
+          <w:spacing w:val="5"/>
+          <w:sz w:val="23"/>
+          <w:szCs w:val="23"/>
+        </w:rPr>
+        <w:t xml:space="preserve">Manajemen </w:t>
+      </w:r>
+    </w:p>
+    <w:p>
+      <w:pPr>
+        <w:spacing w:before="1"/>
+        <w:ind w:left="1554" w:firstLine="606"/>
+        <w:rPr>
+          <w:sz w:val="23"/>
+          <w:szCs w:val="23"/>
+        </w:rPr>
+      </w:pPr>
+      <w:r>
+        <w:rPr>
+          <w:spacing w:val="5"/>
+          <w:sz w:val="23"/>
+          <w:szCs w:val="23"/>
+        </w:rPr>
+        <w:t>Pengetahuan</w:t>
+      </w:r>
+      <w:r>
+        <w:rPr>
+          <w:spacing w:val="5"/>
+          <w:sz w:val="23"/>
+          <w:szCs w:val="23"/>
+        </w:rPr>
+        <w:t xml:space="preserve"> </w:t>
+      </w:r>
+      <w:r>
+        <w:rPr>
+          <w:spacing w:val="5"/>
+          <w:sz w:val="23"/>
+          <w:szCs w:val="23"/>
+        </w:rPr>
+        <w:t>Gamelan Bali Berbasis Web</w:t>
       </w:r>
     </w:p>
     <w:p>
@@ -821,7 +944,6 @@
           <w:szCs w:val="23"/>
         </w:rPr>
       </w:pPr>
-      <w:proofErr w:type="spellStart"/>
       <w:r>
         <w:rPr>
           <w:sz w:val="23"/>
@@ -829,7 +951,6 @@
         </w:rPr>
         <w:t>Tanggal</w:t>
       </w:r>
-      <w:proofErr w:type="spellEnd"/>
       <w:r>
         <w:rPr>
           <w:spacing w:val="9"/>
@@ -843,7 +964,15 @@
           <w:sz w:val="23"/>
           <w:szCs w:val="23"/>
         </w:rPr>
-        <w:t xml:space="preserve">Seminar    </w:t>
+        <w:t xml:space="preserve">Seminar   </w:t>
+      </w:r>
+      <w:proofErr w:type="gramStart"/>
+      <w:r>
+        <w:rPr>
+          <w:sz w:val="23"/>
+          <w:szCs w:val="23"/>
+        </w:rPr>
+        <w:t xml:space="preserve"> </w:t>
       </w:r>
       <w:r>
         <w:rPr>
@@ -860,6 +989,7 @@
         </w:rPr>
         <w:t>:</w:t>
       </w:r>
+      <w:proofErr w:type="gramEnd"/>
       <w:r>
         <w:rPr>
           <w:spacing w:val="-22"/>
@@ -883,30 +1013,12 @@
         </w:rPr>
         <w:t xml:space="preserve"> </w:t>
       </w:r>
-      <w:proofErr w:type="spellStart"/>
-      <w:r>
-        <w:rPr>
-          <w:sz w:val="23"/>
-          <w:szCs w:val="23"/>
-        </w:rPr>
-        <w:t>Nopember</w:t>
-      </w:r>
-      <w:proofErr w:type="spellEnd"/>
-      <w:r>
-        <w:rPr>
-          <w:spacing w:val="11"/>
-          <w:sz w:val="23"/>
-          <w:szCs w:val="23"/>
-        </w:rPr>
-        <w:t xml:space="preserve"> </w:t>
-      </w:r>
-      <w:r>
-        <w:rPr>
-          <w:w w:val="101"/>
-          <w:sz w:val="23"/>
-          <w:szCs w:val="23"/>
-        </w:rPr>
-        <w:t>2018</w:t>
+      <w:r>
+        <w:rPr>
+          <w:sz w:val="22"/>
+          <w:szCs w:val="22"/>
+        </w:rPr>
+        <w:t>Juni 2020</w:t>
       </w:r>
     </w:p>
     <w:p>
@@ -918,7 +1030,6 @@
           <w:szCs w:val="23"/>
         </w:rPr>
       </w:pPr>
-      <w:proofErr w:type="spellStart"/>
       <w:r>
         <w:rPr>
           <w:sz w:val="23"/>
@@ -926,7 +1037,6 @@
         </w:rPr>
         <w:t>Waktu</w:t>
       </w:r>
-      <w:proofErr w:type="spellEnd"/>
       <w:r>
         <w:rPr>
           <w:spacing w:val="7"/>
@@ -940,7 +1050,15 @@
           <w:sz w:val="23"/>
           <w:szCs w:val="23"/>
         </w:rPr>
-        <w:t xml:space="preserve">Seminar      </w:t>
+        <w:t xml:space="preserve">Seminar     </w:t>
+      </w:r>
+      <w:proofErr w:type="gramStart"/>
+      <w:r>
+        <w:rPr>
+          <w:sz w:val="23"/>
+          <w:szCs w:val="23"/>
+        </w:rPr>
+        <w:t xml:space="preserve"> </w:t>
       </w:r>
       <w:r>
         <w:rPr>
@@ -957,6 +1075,7 @@
         </w:rPr>
         <w:t>:</w:t>
       </w:r>
+      <w:proofErr w:type="gramEnd"/>
       <w:r>
         <w:rPr>
           <w:spacing w:val="-22"/>
@@ -1013,7 +1132,6 @@
           <w:szCs w:val="23"/>
         </w:rPr>
       </w:pPr>
-      <w:proofErr w:type="spellStart"/>
       <w:r>
         <w:rPr>
           <w:position w:val="-1"/>
@@ -1022,7 +1140,6 @@
         </w:rPr>
         <w:t>Ruang</w:t>
       </w:r>
-      <w:proofErr w:type="spellEnd"/>
       <w:r>
         <w:rPr>
           <w:spacing w:val="7"/>
@@ -1066,7 +1183,6 @@
         </w:rPr>
         <w:t xml:space="preserve"> </w:t>
       </w:r>
-      <w:proofErr w:type="spellStart"/>
       <w:r>
         <w:rPr>
           <w:position w:val="-1"/>
@@ -1075,7 +1191,6 @@
         </w:rPr>
         <w:t>Ruang</w:t>
       </w:r>
-      <w:proofErr w:type="spellEnd"/>
       <w:r>
         <w:rPr>
           <w:spacing w:val="7"/>
@@ -1085,7 +1200,6 @@
         </w:rPr>
         <w:t xml:space="preserve"> </w:t>
       </w:r>
-      <w:proofErr w:type="spellStart"/>
       <w:r>
         <w:rPr>
           <w:position w:val="-1"/>
@@ -1094,7 +1208,6 @@
         </w:rPr>
         <w:t>Sidang</w:t>
       </w:r>
-      <w:proofErr w:type="spellEnd"/>
       <w:r>
         <w:rPr>
           <w:spacing w:val="7"/>
@@ -1199,7 +1312,6 @@
                 <w:szCs w:val="23"/>
               </w:rPr>
             </w:pPr>
-            <w:proofErr w:type="spellStart"/>
             <w:r>
               <w:rPr>
                 <w:b/>
@@ -1208,7 +1320,6 @@
               </w:rPr>
               <w:t>Komponen</w:t>
             </w:r>
-            <w:proofErr w:type="spellEnd"/>
             <w:r>
               <w:rPr>
                 <w:b/>
@@ -1218,7 +1329,6 @@
               </w:rPr>
               <w:t xml:space="preserve"> </w:t>
             </w:r>
-            <w:proofErr w:type="spellStart"/>
             <w:r>
               <w:rPr>
                 <w:b/>
@@ -1228,7 +1338,6 @@
               </w:rPr>
               <w:t>Penilaian</w:t>
             </w:r>
-            <w:proofErr w:type="spellEnd"/>
           </w:p>
         </w:tc>
         <w:tc>
@@ -1251,7 +1360,6 @@
                 <w:szCs w:val="23"/>
               </w:rPr>
             </w:pPr>
-            <w:proofErr w:type="spellStart"/>
             <w:r>
               <w:rPr>
                 <w:b/>
@@ -1260,7 +1368,6 @@
               </w:rPr>
               <w:t>Perolehan</w:t>
             </w:r>
-            <w:proofErr w:type="spellEnd"/>
             <w:r>
               <w:rPr>
                 <w:b/>
@@ -1270,7 +1377,6 @@
               </w:rPr>
               <w:t xml:space="preserve"> </w:t>
             </w:r>
-            <w:proofErr w:type="spellStart"/>
             <w:r>
               <w:rPr>
                 <w:b/>
@@ -1280,7 +1386,6 @@
               </w:rPr>
               <w:t>Nilai</w:t>
             </w:r>
-            <w:proofErr w:type="spellEnd"/>
           </w:p>
         </w:tc>
         <w:tc>
@@ -1302,7 +1407,6 @@
                 <w:szCs w:val="23"/>
               </w:rPr>
             </w:pPr>
-            <w:proofErr w:type="spellStart"/>
             <w:r>
               <w:rPr>
                 <w:b/>
@@ -1311,7 +1415,6 @@
               </w:rPr>
               <w:t>Catatan</w:t>
             </w:r>
-            <w:proofErr w:type="spellEnd"/>
             <w:r>
               <w:rPr>
                 <w:b/>
@@ -1321,7 +1424,6 @@
               </w:rPr>
               <w:t xml:space="preserve"> </w:t>
             </w:r>
-            <w:proofErr w:type="spellStart"/>
             <w:r>
               <w:rPr>
                 <w:b/>
@@ -1331,7 +1433,6 @@
               </w:rPr>
               <w:t>Penguji</w:t>
             </w:r>
-            <w:proofErr w:type="spellEnd"/>
           </w:p>
         </w:tc>
       </w:tr>
@@ -1382,7 +1483,6 @@
                 <w:szCs w:val="23"/>
               </w:rPr>
             </w:pPr>
-            <w:proofErr w:type="spellStart"/>
             <w:r>
               <w:rPr>
                 <w:b/>
@@ -1392,7 +1492,6 @@
               </w:rPr>
               <w:t>Maksimum</w:t>
             </w:r>
-            <w:proofErr w:type="spellEnd"/>
           </w:p>
         </w:tc>
         <w:tc>
@@ -1490,7 +1589,6 @@
                 <w:szCs w:val="23"/>
               </w:rPr>
             </w:pPr>
-            <w:proofErr w:type="spellStart"/>
             <w:r>
               <w:rPr>
                 <w:sz w:val="23"/>
@@ -1498,7 +1596,6 @@
               </w:rPr>
               <w:t>Konsistensi</w:t>
             </w:r>
-            <w:proofErr w:type="spellEnd"/>
             <w:r>
               <w:rPr>
                 <w:spacing w:val="12"/>
@@ -1522,7 +1619,6 @@
               </w:rPr>
               <w:t xml:space="preserve"> </w:t>
             </w:r>
-            <w:proofErr w:type="spellStart"/>
             <w:r>
               <w:rPr>
                 <w:sz w:val="23"/>
@@ -1530,7 +1626,6 @@
               </w:rPr>
               <w:t>dan</w:t>
             </w:r>
-            <w:proofErr w:type="spellEnd"/>
             <w:r>
               <w:rPr>
                 <w:spacing w:val="4"/>
@@ -1656,7 +1751,6 @@
                 <w:szCs w:val="23"/>
               </w:rPr>
             </w:pPr>
-            <w:proofErr w:type="spellStart"/>
             <w:r>
               <w:rPr>
                 <w:sz w:val="23"/>
@@ -1664,7 +1758,6 @@
               </w:rPr>
               <w:t>Penguasaan</w:t>
             </w:r>
-            <w:proofErr w:type="spellEnd"/>
             <w:r>
               <w:rPr>
                 <w:spacing w:val="12"/>
@@ -1673,7 +1766,6 @@
               </w:rPr>
               <w:t xml:space="preserve"> </w:t>
             </w:r>
-            <w:proofErr w:type="spellStart"/>
             <w:r>
               <w:rPr>
                 <w:w w:val="101"/>
@@ -1682,7 +1774,6 @@
               </w:rPr>
               <w:t>Materi</w:t>
             </w:r>
-            <w:proofErr w:type="spellEnd"/>
           </w:p>
         </w:tc>
         <w:tc>
@@ -1792,7 +1883,6 @@
                 <w:szCs w:val="23"/>
               </w:rPr>
             </w:pPr>
-            <w:proofErr w:type="spellStart"/>
             <w:r>
               <w:rPr>
                 <w:sz w:val="23"/>
@@ -1800,7 +1890,6 @@
               </w:rPr>
               <w:t>Teknik</w:t>
             </w:r>
-            <w:proofErr w:type="spellEnd"/>
             <w:r>
               <w:rPr>
                 <w:spacing w:val="8"/>
@@ -1809,7 +1898,6 @@
               </w:rPr>
               <w:t xml:space="preserve"> </w:t>
             </w:r>
-            <w:proofErr w:type="spellStart"/>
             <w:r>
               <w:rPr>
                 <w:w w:val="101"/>
@@ -1818,7 +1906,6 @@
               </w:rPr>
               <w:t>Presentasi</w:t>
             </w:r>
-            <w:proofErr w:type="spellEnd"/>
           </w:p>
         </w:tc>
         <w:tc>
@@ -1915,7 +2002,6 @@
               </w:rPr>
               <w:t xml:space="preserve"> </w:t>
             </w:r>
-            <w:proofErr w:type="spellStart"/>
             <w:r>
               <w:rPr>
                 <w:sz w:val="23"/>
@@ -1923,7 +2009,6 @@
               </w:rPr>
               <w:t>Nilai</w:t>
             </w:r>
-            <w:proofErr w:type="spellEnd"/>
             <w:r>
               <w:rPr>
                 <w:spacing w:val="6"/>
@@ -2092,30 +2177,12 @@
         </w:rPr>
         <w:t xml:space="preserve"> </w:t>
       </w:r>
-      <w:proofErr w:type="spellStart"/>
-      <w:r>
-        <w:rPr>
-          <w:sz w:val="23"/>
-          <w:szCs w:val="23"/>
-        </w:rPr>
-        <w:t>Nopember</w:t>
-      </w:r>
-      <w:proofErr w:type="spellEnd"/>
-      <w:r>
-        <w:rPr>
-          <w:spacing w:val="11"/>
-          <w:sz w:val="23"/>
-          <w:szCs w:val="23"/>
-        </w:rPr>
-        <w:t xml:space="preserve"> </w:t>
-      </w:r>
-      <w:r>
-        <w:rPr>
-          <w:w w:val="101"/>
-          <w:sz w:val="23"/>
-          <w:szCs w:val="23"/>
-        </w:rPr>
-        <w:t>2018</w:t>
+      <w:r>
+        <w:rPr>
+          <w:sz w:val="22"/>
+          <w:szCs w:val="22"/>
+        </w:rPr>
+        <w:t>Juni 2020</w:t>
       </w:r>
     </w:p>
     <w:p>
@@ -2128,7 +2195,6 @@
           <w:szCs w:val="23"/>
         </w:rPr>
       </w:pPr>
-      <w:proofErr w:type="spellStart"/>
       <w:r>
         <w:rPr>
           <w:sz w:val="23"/>
@@ -2136,23 +2202,13 @@
         </w:rPr>
         <w:t>Anggota</w:t>
       </w:r>
-      <w:proofErr w:type="spellEnd"/>
-      <w:r>
-        <w:rPr>
-          <w:sz w:val="23"/>
-          <w:szCs w:val="23"/>
-        </w:rPr>
-        <w:t xml:space="preserve"> </w:t>
-      </w:r>
-      <w:proofErr w:type="spellStart"/>
-      <w:r>
-        <w:rPr>
-          <w:sz w:val="23"/>
-          <w:szCs w:val="23"/>
-        </w:rPr>
-        <w:t>Penguji</w:t>
-      </w:r>
-      <w:proofErr w:type="spellEnd"/>
+      <w:r>
+        <w:rPr>
+          <w:sz w:val="23"/>
+          <w:szCs w:val="23"/>
+        </w:rPr>
+        <w:t xml:space="preserve"> Penguji</w:t>
+      </w:r>
     </w:p>
     <w:p>
       <w:pPr>
@@ -2162,6 +2218,8 @@
           <w:szCs w:val="19"/>
         </w:rPr>
       </w:pPr>
+      <w:bookmarkStart w:id="0" w:name="_GoBack"/>
+      <w:bookmarkEnd w:id="0"/>
     </w:p>
     <w:p>
       <w:pPr>
@@ -2195,34 +2253,53 @@
         <w:rPr>
           <w:sz w:val="23"/>
           <w:szCs w:val="23"/>
-        </w:rPr>
-      </w:pPr>
-      <w:r>
-        <w:rPr>
-          <w:sz w:val="23"/>
-          <w:szCs w:val="23"/>
           <w:u w:val="single" w:color="000000"/>
         </w:rPr>
-        <w:t xml:space="preserve">Nama </w:t>
-      </w:r>
-      <w:proofErr w:type="spellStart"/>
+      </w:pPr>
       <w:r>
         <w:rPr>
           <w:sz w:val="23"/>
           <w:szCs w:val="23"/>
           <w:u w:val="single" w:color="000000"/>
         </w:rPr>
-        <w:t>Dosen</w:t>
-      </w:r>
-      <w:proofErr w:type="spellEnd"/>
-      <w:r>
-        <w:rPr>
-          <w:w w:val="101"/>
+        <w:t xml:space="preserve">Luh Arida Ayu Rahning Putri, </w:t>
+      </w:r>
+      <w:proofErr w:type="gramStart"/>
+      <w:r>
+        <w:rPr>
           <w:sz w:val="23"/>
           <w:szCs w:val="23"/>
           <w:u w:val="single" w:color="000000"/>
         </w:rPr>
-        <w:t>.</w:t>
+        <w:t>S.Kom</w:t>
+      </w:r>
+      <w:proofErr w:type="gramEnd"/>
+      <w:r>
+        <w:rPr>
+          <w:sz w:val="23"/>
+          <w:szCs w:val="23"/>
+          <w:u w:val="single" w:color="000000"/>
+        </w:rPr>
+        <w:t>., M.Cs.</w:t>
+      </w:r>
+    </w:p>
+    <w:p>
+      <w:pPr>
+        <w:ind w:left="5359" w:right="373"/>
+        <w:jc w:val="center"/>
+        <w:rPr>
+          <w:spacing w:val="5"/>
+          <w:sz w:val="23"/>
+          <w:szCs w:val="23"/>
+        </w:rPr>
+      </w:pPr>
+      <w:r>
+        <w:rPr>
+          <w:sz w:val="23"/>
+          <w:szCs w:val="23"/>
+          <w:u w:val="single" w:color="000000"/>
+        </w:rPr>
+        <w:t>NIP. 198209182008122002</w:t>
       </w:r>
     </w:p>
     <w:p>
@@ -2237,13 +2314,6 @@
       </w:pPr>
       <w:r>
         <w:rPr>
-          <w:sz w:val="23"/>
-          <w:szCs w:val="23"/>
-        </w:rPr>
-        <w:t>NIP.</w:t>
-      </w:r>
-      <w:r>
-        <w:rPr>
           <w:spacing w:val="5"/>
           <w:sz w:val="23"/>
           <w:szCs w:val="23"/>
@@ -2293,7 +2363,6 @@
           <w:szCs w:val="23"/>
         </w:rPr>
       </w:pPr>
-      <w:proofErr w:type="spellStart"/>
       <w:r>
         <w:rPr>
           <w:sz w:val="23"/>
@@ -2301,7 +2370,6 @@
         </w:rPr>
         <w:t>Komisi</w:t>
       </w:r>
-      <w:proofErr w:type="spellEnd"/>
       <w:r>
         <w:rPr>
           <w:spacing w:val="8"/>
@@ -2325,7 +2393,6 @@
         </w:rPr>
         <w:t xml:space="preserve"> </w:t>
       </w:r>
-      <w:proofErr w:type="spellStart"/>
       <w:r>
         <w:rPr>
           <w:sz w:val="23"/>
@@ -2333,7 +2400,6 @@
         </w:rPr>
         <w:t>dan</w:t>
       </w:r>
-      <w:proofErr w:type="spellEnd"/>
       <w:r>
         <w:rPr>
           <w:spacing w:val="4"/>
@@ -2342,7 +2408,6 @@
         </w:rPr>
         <w:t xml:space="preserve"> </w:t>
       </w:r>
-      <w:proofErr w:type="spellStart"/>
       <w:r>
         <w:rPr>
           <w:sz w:val="23"/>
@@ -2350,7 +2415,6 @@
         </w:rPr>
         <w:t>Tugas</w:t>
       </w:r>
-      <w:proofErr w:type="spellEnd"/>
       <w:r>
         <w:rPr>
           <w:spacing w:val="7"/>
@@ -2359,7 +2423,6 @@
         </w:rPr>
         <w:t xml:space="preserve"> </w:t>
       </w:r>
-      <w:proofErr w:type="spellStart"/>
       <w:r>
         <w:rPr>
           <w:sz w:val="23"/>
@@ -2367,7 +2430,6 @@
         </w:rPr>
         <w:t>Akhir</w:t>
       </w:r>
-      <w:proofErr w:type="spellEnd"/>
       <w:r>
         <w:rPr>
           <w:spacing w:val="6"/>
@@ -2376,7 +2438,6 @@
         </w:rPr>
         <w:t xml:space="preserve"> </w:t>
       </w:r>
-      <w:proofErr w:type="spellStart"/>
       <w:r>
         <w:rPr>
           <w:sz w:val="23"/>
@@ -2384,7 +2445,6 @@
         </w:rPr>
         <w:t>Jurusan</w:t>
       </w:r>
-      <w:proofErr w:type="spellEnd"/>
       <w:r>
         <w:rPr>
           <w:spacing w:val="8"/>
@@ -2393,7 +2453,6 @@
         </w:rPr>
         <w:t xml:space="preserve"> </w:t>
       </w:r>
-      <w:proofErr w:type="spellStart"/>
       <w:r>
         <w:rPr>
           <w:sz w:val="23"/>
@@ -2401,7 +2460,6 @@
         </w:rPr>
         <w:t>Ilmu</w:t>
       </w:r>
-      <w:proofErr w:type="spellEnd"/>
       <w:r>
         <w:rPr>
           <w:spacing w:val="5"/>
@@ -2410,7 +2468,6 @@
         </w:rPr>
         <w:t xml:space="preserve"> </w:t>
       </w:r>
-      <w:proofErr w:type="spellStart"/>
       <w:r>
         <w:rPr>
           <w:sz w:val="23"/>
@@ -2418,7 +2475,6 @@
         </w:rPr>
         <w:t>Komputer</w:t>
       </w:r>
-      <w:proofErr w:type="spellEnd"/>
       <w:r>
         <w:rPr>
           <w:spacing w:val="10"/>

</xml_diff>